<commit_message>
Updated doc for new impex
Updated doc for new impex
</commit_message>
<xml_diff>
--- a/docs/impex-files.docx
+++ b/docs/impex-files.docx
@@ -474,6 +474,30 @@
     </w:p>
     <w:p>
       <w:pPr>
+        <w:pStyle w:val="ListParagraph"/>
+        <w:numPr>
+          <w:ilvl w:val="0"/>
+          <w:numId w:val="3"/>
+        </w:numPr>
+        <w:rPr>
+          <w:rFonts w:ascii="Arial Narrow" w:eastAsia="Cambria" w:hAnsi="Arial Narrow" w:cs="Times New Roman"/>
+          <w:sz w:val="24"/>
+          <w:szCs w:val="24"/>
+        </w:rPr>
+      </w:pPr>
+      <w:proofErr w:type="spellStart"/>
+      <w:r>
+        <w:rPr>
+          <w:rFonts w:ascii="Arial Narrow" w:eastAsia="Cambria" w:hAnsi="Arial Narrow" w:cs="Times New Roman"/>
+          <w:sz w:val="24"/>
+          <w:szCs w:val="24"/>
+        </w:rPr>
+        <w:t>email_content.impex</w:t>
+      </w:r>
+      <w:proofErr w:type="spellEnd"/>
+    </w:p>
+    <w:p>
+      <w:pPr>
         <w:rPr>
           <w:rFonts w:ascii="Arial Narrow" w:eastAsia="Cambria" w:hAnsi="Arial Narrow" w:cs="Times New Roman"/>
           <w:b/>
@@ -559,18 +583,10 @@
           <w:sz w:val="24"/>
           <w:szCs w:val="24"/>
         </w:rPr>
-        <w:t xml:space="preserve"> Import you</w:t>
+        <w:t xml:space="preserve"> Import you will be rendered on the below window.</w:t>
       </w:r>
       <w:bookmarkStart w:id="0" w:name="_GoBack"/>
       <w:bookmarkEnd w:id="0"/>
-      <w:r>
-        <w:rPr>
-          <w:rFonts w:ascii="Arial Narrow" w:eastAsia="Cambria" w:hAnsi="Arial Narrow" w:cs="Times New Roman"/>
-          <w:sz w:val="24"/>
-          <w:szCs w:val="24"/>
-        </w:rPr>
-        <w:t xml:space="preserve"> will be rendered on the below window.</w:t>
-      </w:r>
     </w:p>
     <w:p>
       <w:pPr>
@@ -595,8 +611,8 @@
         </w:rPr>
         <w:drawing>
           <wp:inline distT="0" distB="0" distL="0" distR="0" wp14:anchorId="6BF32F28" wp14:editId="6B64F569">
-            <wp:extent cx="5943600" cy="3943350"/>
-            <wp:effectExtent l="0" t="0" r="0" b="0"/>
+            <wp:extent cx="5326269" cy="3533775"/>
+            <wp:effectExtent l="0" t="0" r="8255" b="0"/>
             <wp:docPr id="17" name="Picture 17"/>
             <wp:cNvGraphicFramePr>
               <a:graphicFrameLocks xmlns:a="http://schemas.openxmlformats.org/drawingml/2006/main" noChangeAspect="1"/>
@@ -626,7 +642,7 @@
                   <pic:spPr bwMode="auto">
                     <a:xfrm>
                       <a:off x="0" y="0"/>
-                      <a:ext cx="5943600" cy="3943350"/>
+                      <a:ext cx="5329847" cy="3536149"/>
                     </a:xfrm>
                     <a:prstGeom prst="rect">
                       <a:avLst/>

</xml_diff>